<commit_message>
ammended errors in file
</commit_message>
<xml_diff>
--- a/C/basics_p2.docx
+++ b/C/basics_p2.docx
@@ -1527,12 +1527,8 @@
           <w:rFonts w:ascii="Arial" w:hAnsi="Arial" w:cs="Arial"/>
         </w:rPr>
       </w:pPr>
-      <w:r>
-        <w:rPr>
-          <w:rFonts w:ascii="Arial" w:hAnsi="Arial" w:cs="Arial"/>
-        </w:rPr>
-        <w:t>*</w:t>
-      </w:r>
+      <w:bookmarkStart w:id="0" w:name="_GoBack"/>
+      <w:bookmarkEnd w:id="0"/>
       <w:proofErr w:type="spellStart"/>
       <w:proofErr w:type="gramStart"/>
       <w:r>
@@ -4711,6 +4707,26 @@
         <w:tab/>
         <w:t>// by value</w:t>
       </w:r>
+      <w:r>
+        <w:rPr>
+          <w:rFonts w:ascii="Arial" w:hAnsi="Arial" w:cs="Arial"/>
+        </w:rPr>
+        <w:t xml:space="preserve"> – </w:t>
+      </w:r>
+      <w:proofErr w:type="spellStart"/>
+      <w:r>
+        <w:rPr>
+          <w:rFonts w:ascii="Arial" w:hAnsi="Arial" w:cs="Arial"/>
+        </w:rPr>
+        <w:t>someFunction</w:t>
+      </w:r>
+      <w:proofErr w:type="spellEnd"/>
+      <w:r>
+        <w:rPr>
+          <w:rFonts w:ascii="Arial" w:hAnsi="Arial" w:cs="Arial"/>
+        </w:rPr>
+        <w:t>(x, y);</w:t>
+      </w:r>
     </w:p>
     <w:p>
       <w:pPr>
@@ -4752,6 +4768,26 @@
         </w:rPr>
         <w:tab/>
         <w:t>// by reference</w:t>
+      </w:r>
+      <w:r>
+        <w:rPr>
+          <w:rFonts w:ascii="Arial" w:hAnsi="Arial" w:cs="Arial"/>
+        </w:rPr>
+        <w:t xml:space="preserve"> – </w:t>
+      </w:r>
+      <w:proofErr w:type="spellStart"/>
+      <w:r>
+        <w:rPr>
+          <w:rFonts w:ascii="Arial" w:hAnsi="Arial" w:cs="Arial"/>
+        </w:rPr>
+        <w:t>anotherFunction</w:t>
+      </w:r>
+      <w:proofErr w:type="spellEnd"/>
+      <w:r>
+        <w:rPr>
+          <w:rFonts w:ascii="Arial" w:hAnsi="Arial" w:cs="Arial"/>
+        </w:rPr>
+        <w:t>(&amp;x, &amp;y);</w:t>
       </w:r>
     </w:p>
     <w:p>
@@ -6363,8 +6399,6 @@
         </w:rPr>
         <w:t>Create a macro. Check its existence first and undefine it before assigning a value to it</w:t>
       </w:r>
-      <w:bookmarkStart w:id="0" w:name="_GoBack"/>
-      <w:bookmarkEnd w:id="0"/>
     </w:p>
     <w:sectPr>
       <w:pgSz w:w="11906" w:h="16838"/>

</xml_diff>